<commit_message>
Changed the template document
</commit_message>
<xml_diff>
--- a/Find-and-Replace/Apply-bold-between-placeholder/Apply-bold-between-placeholder/Data/Template.docx
+++ b/Find-and-Replace/Apply-bold-between-placeholder/Apply-bold-between-placeholder/Data/Template.docx
@@ -6,16 +6,10 @@
       <w:pPr>
         <w:pStyle w:val="Heading1"/>
         <w:jc w:val="center"/>
-        <w:rPr>
-          <w:b w:val="0"/>
-          <w:bCs w:val="0"/>
-        </w:rPr>
       </w:pPr>
       <w:r>
         <w:rPr>
           <w:rFonts w:ascii="Calibri" w:eastAsia="Calibri" w:hAnsi="Calibri" w:cs="Calibri"/>
-          <w:b w:val="0"/>
-          <w:bCs w:val="0"/>
           <w:sz w:val="36"/>
         </w:rPr>
         <w:t>Adventure Works Cycles</w:t>
@@ -51,10 +45,7 @@
         <w:t>Adventure Works Cycles</w:t>
       </w:r>
       <w:r>
-        <w:t>&lt;/b&gt;</w:t>
-      </w:r>
-      <w:r>
-        <w:t>:\t</w:t>
+        <w:t>&lt;/b&gt;:\t</w:t>
       </w:r>
       <w:r>
         <w:t xml:space="preserve"> bought a small manufacturing plant, Importadores Neptuno, located in Mexico. Importadores Neptuno manufactures several critical subcomponents for the Adventure Works Cycles product line. These subcomponents are shipped to the Bothell location for final product assembly. In 2001, Importadores Neptuno, became the sole manufacturer and distributor of the touring bicycle product group.</w:t>
@@ -71,9 +62,9 @@
       </w:pPr>
       <w:r>
         <w:rPr>
+          <w:rFonts w:ascii="Calibri" w:eastAsia="Calibri" w:hAnsi="Calibri" w:cs="Calibri"/>
           <w:b w:val="0"/>
           <w:bCs w:val="0"/>
-          <w:sz w:val="24"/>
         </w:rPr>
         <w:t>&lt;b&gt;</w:t>
       </w:r>
@@ -87,19 +78,11 @@
       </w:r>
       <w:r>
         <w:rPr>
+          <w:rFonts w:ascii="Calibri" w:eastAsia="Calibri" w:hAnsi="Calibri" w:cs="Calibri"/>
           <w:b w:val="0"/>
           <w:bCs w:val="0"/>
-          <w:sz w:val="24"/>
         </w:rPr>
-        <w:t>&lt;/b&gt;</w:t>
-      </w:r>
-      <w:r>
-        <w:rPr>
-          <w:b w:val="0"/>
-          <w:bCs w:val="0"/>
-          <w:sz w:val="24"/>
-        </w:rPr>
-        <w:t>:\t</w:t>
+        <w:t>&lt;/b&gt;:\t</w:t>
       </w:r>
     </w:p>
     <w:tbl>
@@ -108,8 +91,8 @@
         <w:tblLook w:val="04A0" w:firstRow="1" w:lastRow="0" w:firstColumn="1" w:lastColumn="0" w:noHBand="0" w:noVBand="1"/>
       </w:tblPr>
       <w:tblGrid>
-        <w:gridCol w:w="4356"/>
-        <w:gridCol w:w="4180"/>
+        <w:gridCol w:w="4269"/>
+        <w:gridCol w:w="4051"/>
       </w:tblGrid>
       <w:tr>
         <w:tc>
@@ -122,31 +105,68 @@
               <w:jc w:val="both"/>
             </w:pPr>
             <w:r>
-              <w:pict w14:anchorId="0C94355F">
-                <v:shapetype id="_x0000_t75" coordsize="21600,21600" o:spt="75" o:preferrelative="t" path="m@4@5l@4@11@9@11@9@5xe" filled="f" stroked="f">
-                  <v:stroke joinstyle="miter"/>
-                  <v:formulas>
-                    <v:f eqn="if lineDrawn pixelLineWidth 0"/>
-                    <v:f eqn="sum @0 1 0"/>
-                    <v:f eqn="sum 0 0 @1"/>
-                    <v:f eqn="prod @2 1 2"/>
-                    <v:f eqn="prod @3 21600 pixelWidth"/>
-                    <v:f eqn="prod @3 21600 pixelHeight"/>
-                    <v:f eqn="sum @0 0 1"/>
-                    <v:f eqn="prod @6 1 2"/>
-                    <v:f eqn="prod @7 21600 pixelWidth"/>
-                    <v:f eqn="sum @8 21600 0"/>
-                    <v:f eqn="prod @7 21600 pixelHeight"/>
-                    <v:f eqn="sum @10 21600 0"/>
-                  </v:formulas>
-                  <v:path o:extrusionok="f" gradientshapeok="t" o:connecttype="rect"/>
-                  <o:lock v:ext="edit" aspectratio="t"/>
-                </v:shapetype>
-                <v:shape id="_x0000_s1028" type="#_x0000_t75" style="position:absolute;left:0;text-align:left;margin-left:-5.15pt;margin-top:0;width:142.2pt;height:88.3pt;z-index:1;visibility:visible" wrapcoords="0 21600 21600 21600 21600 0 0 0">
-                  <v:imagedata r:id="rId7" o:title="image4"/>
-                  <w10:wrap type="topAndBottom"/>
-                </v:shape>
-              </w:pict>
+              <w:rPr>
+                <w:noProof/>
+              </w:rPr>
+              <w:drawing>
+                <wp:anchor distT="0" distB="0" distL="114300" distR="114300" simplePos="0" relativeHeight="251656704" behindDoc="0" locked="0" layoutInCell="1" allowOverlap="1" wp14:anchorId="561842D9" wp14:editId="39BCE40A">
+                  <wp:simplePos x="0" y="0"/>
+                  <wp:positionH relativeFrom="column">
+                    <wp:posOffset>-65405</wp:posOffset>
+                  </wp:positionH>
+                  <wp:positionV relativeFrom="paragraph">
+                    <wp:posOffset>0</wp:posOffset>
+                  </wp:positionV>
+                  <wp:extent cx="1805940" cy="1121410"/>
+                  <wp:effectExtent l="0" t="0" r="0" b="0"/>
+                  <wp:wrapTopAndBottom/>
+                  <wp:docPr id="4" name="Picture 4"/>
+                  <wp:cNvGraphicFramePr>
+                    <a:graphicFrameLocks xmlns:a="http://schemas.openxmlformats.org/drawingml/2006/main" noChangeAspect="1"/>
+                  </wp:cNvGraphicFramePr>
+                  <a:graphic xmlns:a="http://schemas.openxmlformats.org/drawingml/2006/main">
+                    <a:graphicData uri="http://schemas.openxmlformats.org/drawingml/2006/picture">
+                      <pic:pic xmlns:pic="http://schemas.openxmlformats.org/drawingml/2006/picture">
+                        <pic:nvPicPr>
+                          <pic:cNvPr id="0" name="Picture 4"/>
+                          <pic:cNvPicPr>
+                            <a:picLocks noChangeAspect="1" noChangeArrowheads="1"/>
+                          </pic:cNvPicPr>
+                        </pic:nvPicPr>
+                        <pic:blipFill>
+                          <a:blip r:embed="rId7">
+                            <a:extLst>
+                              <a:ext uri="{28A0092B-C50C-407E-A947-70E740481C1C}">
+                                <a14:useLocalDpi xmlns:a14="http://schemas.microsoft.com/office/drawing/2010/main" val="0"/>
+                              </a:ext>
+                            </a:extLst>
+                          </a:blip>
+                          <a:srcRect/>
+                          <a:stretch>
+                            <a:fillRect/>
+                          </a:stretch>
+                        </pic:blipFill>
+                        <pic:spPr bwMode="auto">
+                          <a:xfrm>
+                            <a:off x="0" y="0"/>
+                            <a:ext cx="1805940" cy="1121410"/>
+                          </a:xfrm>
+                          <a:prstGeom prst="rect">
+                            <a:avLst/>
+                          </a:prstGeom>
+                          <a:noFill/>
+                        </pic:spPr>
+                      </pic:pic>
+                    </a:graphicData>
+                  </a:graphic>
+                  <wp14:sizeRelH relativeFrom="page">
+                    <wp14:pctWidth>0</wp14:pctWidth>
+                  </wp14:sizeRelH>
+                  <wp14:sizeRelV relativeFrom="page">
+                    <wp14:pctHeight>0</wp14:pctHeight>
+                  </wp14:sizeRelV>
+                </wp:anchor>
+              </w:drawing>
             </w:r>
           </w:p>
         </w:tc>
@@ -168,7 +188,6 @@
               <w:rPr>
                 <w:b w:val="0"/>
                 <w:bCs w:val="0"/>
-                <w:sz w:val="24"/>
               </w:rPr>
               <w:t>&lt;b&gt;</w:t>
             </w:r>
@@ -183,17 +202,8 @@
               <w:rPr>
                 <w:b w:val="0"/>
                 <w:bCs w:val="0"/>
-                <w:sz w:val="24"/>
               </w:rPr>
-              <w:t>&lt;/b&gt;</w:t>
-            </w:r>
-            <w:r>
-              <w:rPr>
-                <w:b w:val="0"/>
-                <w:bCs w:val="0"/>
-                <w:sz w:val="24"/>
-              </w:rPr>
-              <w:t>:\t</w:t>
+              <w:t>&lt;/b&gt;:\t</w:t>
             </w:r>
           </w:p>
           <w:p>
@@ -259,7 +269,6 @@
               <w:rPr>
                 <w:b w:val="0"/>
                 <w:bCs w:val="0"/>
-                <w:sz w:val="24"/>
               </w:rPr>
               <w:t>&lt;b&gt;</w:t>
             </w:r>
@@ -274,17 +283,8 @@
               <w:rPr>
                 <w:b w:val="0"/>
                 <w:bCs w:val="0"/>
-                <w:sz w:val="24"/>
               </w:rPr>
-              <w:t>&lt;/b&gt;</w:t>
-            </w:r>
-            <w:r>
-              <w:rPr>
-                <w:b w:val="0"/>
-                <w:bCs w:val="0"/>
-                <w:sz w:val="24"/>
-              </w:rPr>
-              <w:t>:\t</w:t>
+              <w:t>&lt;/b&gt;:\t</w:t>
             </w:r>
           </w:p>
           <w:p>
@@ -348,13 +348,67 @@
               <w:rPr>
                 <w:b w:val="0"/>
                 <w:bCs w:val="0"/>
+                <w:noProof/>
               </w:rPr>
-              <w:pict w14:anchorId="2CD046CB">
-                <v:shape id="_x0000_s1027" type="#_x0000_t75" style="position:absolute;left:0;text-align:left;margin-left:-14.95pt;margin-top:8.2pt;width:135pt;height:83.8pt;z-index:2;visibility:visible;mso-position-horizontal-relative:text;mso-position-vertical-relative:text" wrapcoords="0 21600 21600 21600 21600 0 0 0">
-                  <v:imagedata r:id="rId8" o:title="image5"/>
-                  <w10:wrap type="topAndBottom"/>
-                </v:shape>
-              </w:pict>
+              <w:drawing>
+                <wp:anchor distT="0" distB="0" distL="114300" distR="114300" simplePos="0" relativeHeight="251657728" behindDoc="0" locked="0" layoutInCell="1" allowOverlap="1" wp14:anchorId="7BC95299" wp14:editId="59BF28D0">
+                  <wp:simplePos x="0" y="0"/>
+                  <wp:positionH relativeFrom="column">
+                    <wp:posOffset>-189865</wp:posOffset>
+                  </wp:positionH>
+                  <wp:positionV relativeFrom="paragraph">
+                    <wp:posOffset>104140</wp:posOffset>
+                  </wp:positionV>
+                  <wp:extent cx="1714500" cy="1064260"/>
+                  <wp:effectExtent l="0" t="0" r="0" b="0"/>
+                  <wp:wrapTopAndBottom/>
+                  <wp:docPr id="3" name="Picture 3"/>
+                  <wp:cNvGraphicFramePr>
+                    <a:graphicFrameLocks xmlns:a="http://schemas.openxmlformats.org/drawingml/2006/main" noChangeAspect="1"/>
+                  </wp:cNvGraphicFramePr>
+                  <a:graphic xmlns:a="http://schemas.openxmlformats.org/drawingml/2006/main">
+                    <a:graphicData uri="http://schemas.openxmlformats.org/drawingml/2006/picture">
+                      <pic:pic xmlns:pic="http://schemas.openxmlformats.org/drawingml/2006/picture">
+                        <pic:nvPicPr>
+                          <pic:cNvPr id="0" name="Picture 3"/>
+                          <pic:cNvPicPr>
+                            <a:picLocks noChangeAspect="1" noChangeArrowheads="1"/>
+                          </pic:cNvPicPr>
+                        </pic:nvPicPr>
+                        <pic:blipFill>
+                          <a:blip r:embed="rId8">
+                            <a:extLst>
+                              <a:ext uri="{28A0092B-C50C-407E-A947-70E740481C1C}">
+                                <a14:useLocalDpi xmlns:a14="http://schemas.microsoft.com/office/drawing/2010/main" val="0"/>
+                              </a:ext>
+                            </a:extLst>
+                          </a:blip>
+                          <a:srcRect/>
+                          <a:stretch>
+                            <a:fillRect/>
+                          </a:stretch>
+                        </pic:blipFill>
+                        <pic:spPr bwMode="auto">
+                          <a:xfrm>
+                            <a:off x="0" y="0"/>
+                            <a:ext cx="1714500" cy="1064260"/>
+                          </a:xfrm>
+                          <a:prstGeom prst="rect">
+                            <a:avLst/>
+                          </a:prstGeom>
+                          <a:noFill/>
+                        </pic:spPr>
+                      </pic:pic>
+                    </a:graphicData>
+                  </a:graphic>
+                  <wp14:sizeRelH relativeFrom="page">
+                    <wp14:pctWidth>0</wp14:pctWidth>
+                  </wp14:sizeRelH>
+                  <wp14:sizeRelV relativeFrom="page">
+                    <wp14:pctHeight>0</wp14:pctHeight>
+                  </wp14:sizeRelV>
+                </wp:anchor>
+              </w:drawing>
             </w:r>
           </w:p>
         </w:tc>
@@ -378,13 +432,67 @@
               <w:rPr>
                 <w:b w:val="0"/>
                 <w:bCs w:val="0"/>
+                <w:noProof/>
               </w:rPr>
-              <w:pict w14:anchorId="4D38A5F3">
-                <v:shape id="_x0000_s1026" type="#_x0000_t75" style="position:absolute;left:0;text-align:left;margin-left:-4.9pt;margin-top:0;width:165.6pt;height:102.8pt;z-index:3;visibility:visible;mso-position-horizontal-relative:text;mso-position-vertical-relative:text" wrapcoords="0 21600 21600 21600 21600 0 0 0">
-                  <v:imagedata r:id="rId9" o:title="image6"/>
-                  <w10:wrap type="topAndBottom"/>
-                </v:shape>
-              </w:pict>
+              <w:drawing>
+                <wp:anchor distT="0" distB="0" distL="114300" distR="114300" simplePos="0" relativeHeight="251658752" behindDoc="0" locked="0" layoutInCell="1" allowOverlap="1" wp14:anchorId="7572BAA1" wp14:editId="538D0801">
+                  <wp:simplePos x="0" y="0"/>
+                  <wp:positionH relativeFrom="column">
+                    <wp:posOffset>-62230</wp:posOffset>
+                  </wp:positionH>
+                  <wp:positionV relativeFrom="paragraph">
+                    <wp:posOffset>0</wp:posOffset>
+                  </wp:positionV>
+                  <wp:extent cx="2103120" cy="1305560"/>
+                  <wp:effectExtent l="0" t="0" r="0" b="0"/>
+                  <wp:wrapTopAndBottom/>
+                  <wp:docPr id="2" name="Picture 2"/>
+                  <wp:cNvGraphicFramePr>
+                    <a:graphicFrameLocks xmlns:a="http://schemas.openxmlformats.org/drawingml/2006/main" noChangeAspect="1"/>
+                  </wp:cNvGraphicFramePr>
+                  <a:graphic xmlns:a="http://schemas.openxmlformats.org/drawingml/2006/main">
+                    <a:graphicData uri="http://schemas.openxmlformats.org/drawingml/2006/picture">
+                      <pic:pic xmlns:pic="http://schemas.openxmlformats.org/drawingml/2006/picture">
+                        <pic:nvPicPr>
+                          <pic:cNvPr id="0" name="Picture 2"/>
+                          <pic:cNvPicPr>
+                            <a:picLocks noChangeAspect="1" noChangeArrowheads="1"/>
+                          </pic:cNvPicPr>
+                        </pic:nvPicPr>
+                        <pic:blipFill>
+                          <a:blip r:embed="rId9">
+                            <a:extLst>
+                              <a:ext uri="{28A0092B-C50C-407E-A947-70E740481C1C}">
+                                <a14:useLocalDpi xmlns:a14="http://schemas.microsoft.com/office/drawing/2010/main" val="0"/>
+                              </a:ext>
+                            </a:extLst>
+                          </a:blip>
+                          <a:srcRect/>
+                          <a:stretch>
+                            <a:fillRect/>
+                          </a:stretch>
+                        </pic:blipFill>
+                        <pic:spPr bwMode="auto">
+                          <a:xfrm>
+                            <a:off x="0" y="0"/>
+                            <a:ext cx="2103120" cy="1305560"/>
+                          </a:xfrm>
+                          <a:prstGeom prst="rect">
+                            <a:avLst/>
+                          </a:prstGeom>
+                          <a:noFill/>
+                        </pic:spPr>
+                      </pic:pic>
+                    </a:graphicData>
+                  </a:graphic>
+                  <wp14:sizeRelH relativeFrom="page">
+                    <wp14:pctWidth>0</wp14:pctWidth>
+                  </wp14:sizeRelH>
+                  <wp14:sizeRelV relativeFrom="page">
+                    <wp14:pctHeight>0</wp14:pctHeight>
+                  </wp14:sizeRelV>
+                </wp:anchor>
+              </w:drawing>
             </w:r>
           </w:p>
         </w:tc>
@@ -460,14 +568,12 @@
         </w:tc>
       </w:tr>
     </w:tbl>
-    <w:p/>
+    <w:p>
+      <w:pPr>
+        <w:jc w:val="both"/>
+      </w:pPr>
+    </w:p>
     <w:sectPr>
-      <w:headerReference w:type="even" r:id="rId10"/>
-      <w:headerReference w:type="default" r:id="rId11"/>
-      <w:footerReference w:type="even" r:id="rId12"/>
-      <w:footerReference w:type="default" r:id="rId13"/>
-      <w:headerReference w:type="first" r:id="rId14"/>
-      <w:footerReference w:type="first" r:id="rId15"/>
       <w:type w:val="continuous"/>
       <w:pgSz w:w="11200" w:h="15840"/>
       <w:pgMar w:top="1440" w:right="1440" w:bottom="1440" w:left="1440" w:header="720" w:footer="720" w:gutter="0"/>
@@ -496,36 +602,6 @@
 </w:endnotes>
 </file>
 
-<file path=word/footer1.xml><?xml version="1.0" encoding="utf-8"?>
-<w:ftr xmlns:wpc="http://schemas.microsoft.com/office/word/2010/wordprocessingCanvas" xmlns:cx="http://schemas.microsoft.com/office/drawing/2014/chartex" xmlns:cx1="http://schemas.microsoft.com/office/drawing/2015/9/8/chartex" xmlns:cx2="http://schemas.microsoft.com/office/drawing/2015/10/21/chartex" xmlns:cx3="http://schemas.microsoft.com/office/drawing/2016/5/9/chartex" xmlns:cx4="http://schemas.microsoft.com/office/drawing/2016/5/10/chartex" xmlns:cx5="http://schemas.microsoft.com/office/drawing/2016/5/11/chartex" xmlns:cx6="http://schemas.microsoft.com/office/drawing/2016/5/12/chartex" xmlns:cx7="http://schemas.microsoft.com/office/drawing/2016/5/13/chartex" xmlns:cx8="http://schemas.microsoft.com/office/drawing/2016/5/14/chartex" xmlns:mc="http://schemas.openxmlformats.org/markup-compatibility/2006" xmlns:aink="http://schemas.microsoft.com/office/drawing/2016/ink" xmlns:am3d="http://schemas.microsoft.com/office/drawing/2017/model3d" xmlns:o="urn:schemas-microsoft-com:office:office" xmlns:oel="http://schemas.microsoft.com/office/2019/extlst" xmlns:r="http://schemas.openxmlformats.org/officeDocument/2006/relationships" xmlns:m="http://schemas.openxmlformats.org/officeDocument/2006/math" xmlns:v="urn:schemas-microsoft-com:vml" xmlns:wp14="http://schemas.microsoft.com/office/word/2010/wordprocessingDrawing" xmlns:wp="http://schemas.openxmlformats.org/drawingml/2006/wordprocessingDrawing" xmlns:w10="urn:schemas-microsoft-com:office:word" xmlns:w="http://schemas.openxmlformats.org/wordprocessingml/2006/main" xmlns:w14="http://schemas.microsoft.com/office/word/2010/wordml" xmlns:w15="http://schemas.microsoft.com/office/word/2012/wordml" xmlns:w16cex="http://schemas.microsoft.com/office/word/2018/wordml/cex" xmlns:w16cid="http://schemas.microsoft.com/office/word/2016/wordml/cid" xmlns:w16="http://schemas.microsoft.com/office/word/2018/wordml" xmlns:w16du="http://schemas.microsoft.com/office/word/2023/wordml/word16du" xmlns:w16sdtdh="http://schemas.microsoft.com/office/word/2020/wordml/sdtdatahash" xmlns:w16se="http://schemas.microsoft.com/office/word/2015/wordml/symex" xmlns:wpg="http://schemas.microsoft.com/office/word/2010/wordprocessingGroup" xmlns:wpi="http://schemas.microsoft.com/office/word/2010/wordprocessingInk" xmlns:wne="http://schemas.microsoft.com/office/word/2006/wordml" xmlns:wps="http://schemas.microsoft.com/office/word/2010/wordprocessingShape" mc:Ignorable="w14 w15 w16se w16cid w16 w16cex w16sdtdh w16du wp14">
-  <w:p>
-    <w:pPr>
-      <w:pStyle w:val="Footer"/>
-    </w:pPr>
-  </w:p>
-</w:ftr>
-</file>
-
-<file path=word/footer2.xml><?xml version="1.0" encoding="utf-8"?>
-<w:ftr xmlns:wpc="http://schemas.microsoft.com/office/word/2010/wordprocessingCanvas" xmlns:cx="http://schemas.microsoft.com/office/drawing/2014/chartex" xmlns:cx1="http://schemas.microsoft.com/office/drawing/2015/9/8/chartex" xmlns:cx2="http://schemas.microsoft.com/office/drawing/2015/10/21/chartex" xmlns:cx3="http://schemas.microsoft.com/office/drawing/2016/5/9/chartex" xmlns:cx4="http://schemas.microsoft.com/office/drawing/2016/5/10/chartex" xmlns:cx5="http://schemas.microsoft.com/office/drawing/2016/5/11/chartex" xmlns:cx6="http://schemas.microsoft.com/office/drawing/2016/5/12/chartex" xmlns:cx7="http://schemas.microsoft.com/office/drawing/2016/5/13/chartex" xmlns:cx8="http://schemas.microsoft.com/office/drawing/2016/5/14/chartex" xmlns:mc="http://schemas.openxmlformats.org/markup-compatibility/2006" xmlns:aink="http://schemas.microsoft.com/office/drawing/2016/ink" xmlns:am3d="http://schemas.microsoft.com/office/drawing/2017/model3d" xmlns:o="urn:schemas-microsoft-com:office:office" xmlns:oel="http://schemas.microsoft.com/office/2019/extlst" xmlns:r="http://schemas.openxmlformats.org/officeDocument/2006/relationships" xmlns:m="http://schemas.openxmlformats.org/officeDocument/2006/math" xmlns:v="urn:schemas-microsoft-com:vml" xmlns:wp14="http://schemas.microsoft.com/office/word/2010/wordprocessingDrawing" xmlns:wp="http://schemas.openxmlformats.org/drawingml/2006/wordprocessingDrawing" xmlns:w10="urn:schemas-microsoft-com:office:word" xmlns:w="http://schemas.openxmlformats.org/wordprocessingml/2006/main" xmlns:w14="http://schemas.microsoft.com/office/word/2010/wordml" xmlns:w15="http://schemas.microsoft.com/office/word/2012/wordml" xmlns:w16cex="http://schemas.microsoft.com/office/word/2018/wordml/cex" xmlns:w16cid="http://schemas.microsoft.com/office/word/2016/wordml/cid" xmlns:w16="http://schemas.microsoft.com/office/word/2018/wordml" xmlns:w16du="http://schemas.microsoft.com/office/word/2023/wordml/word16du" xmlns:w16sdtdh="http://schemas.microsoft.com/office/word/2020/wordml/sdtdatahash" xmlns:w16se="http://schemas.microsoft.com/office/word/2015/wordml/symex" xmlns:wpg="http://schemas.microsoft.com/office/word/2010/wordprocessingGroup" xmlns:wpi="http://schemas.microsoft.com/office/word/2010/wordprocessingInk" xmlns:wne="http://schemas.microsoft.com/office/word/2006/wordml" xmlns:wps="http://schemas.microsoft.com/office/word/2010/wordprocessingShape" mc:Ignorable="w14 w15 w16se w16cid w16 w16cex w16sdtdh w16du wp14">
-  <w:p>
-    <w:pPr>
-      <w:pStyle w:val="Footer"/>
-    </w:pPr>
-  </w:p>
-</w:ftr>
-</file>
-
-<file path=word/footer3.xml><?xml version="1.0" encoding="utf-8"?>
-<w:ftr xmlns:wpc="http://schemas.microsoft.com/office/word/2010/wordprocessingCanvas" xmlns:cx="http://schemas.microsoft.com/office/drawing/2014/chartex" xmlns:cx1="http://schemas.microsoft.com/office/drawing/2015/9/8/chartex" xmlns:cx2="http://schemas.microsoft.com/office/drawing/2015/10/21/chartex" xmlns:cx3="http://schemas.microsoft.com/office/drawing/2016/5/9/chartex" xmlns:cx4="http://schemas.microsoft.com/office/drawing/2016/5/10/chartex" xmlns:cx5="http://schemas.microsoft.com/office/drawing/2016/5/11/chartex" xmlns:cx6="http://schemas.microsoft.com/office/drawing/2016/5/12/chartex" xmlns:cx7="http://schemas.microsoft.com/office/drawing/2016/5/13/chartex" xmlns:cx8="http://schemas.microsoft.com/office/drawing/2016/5/14/chartex" xmlns:mc="http://schemas.openxmlformats.org/markup-compatibility/2006" xmlns:aink="http://schemas.microsoft.com/office/drawing/2016/ink" xmlns:am3d="http://schemas.microsoft.com/office/drawing/2017/model3d" xmlns:o="urn:schemas-microsoft-com:office:office" xmlns:oel="http://schemas.microsoft.com/office/2019/extlst" xmlns:r="http://schemas.openxmlformats.org/officeDocument/2006/relationships" xmlns:m="http://schemas.openxmlformats.org/officeDocument/2006/math" xmlns:v="urn:schemas-microsoft-com:vml" xmlns:wp14="http://schemas.microsoft.com/office/word/2010/wordprocessingDrawing" xmlns:wp="http://schemas.openxmlformats.org/drawingml/2006/wordprocessingDrawing" xmlns:w10="urn:schemas-microsoft-com:office:word" xmlns:w="http://schemas.openxmlformats.org/wordprocessingml/2006/main" xmlns:w14="http://schemas.microsoft.com/office/word/2010/wordml" xmlns:w15="http://schemas.microsoft.com/office/word/2012/wordml" xmlns:w16cex="http://schemas.microsoft.com/office/word/2018/wordml/cex" xmlns:w16cid="http://schemas.microsoft.com/office/word/2016/wordml/cid" xmlns:w16="http://schemas.microsoft.com/office/word/2018/wordml" xmlns:w16du="http://schemas.microsoft.com/office/word/2023/wordml/word16du" xmlns:w16sdtdh="http://schemas.microsoft.com/office/word/2020/wordml/sdtdatahash" xmlns:w16se="http://schemas.microsoft.com/office/word/2015/wordml/symex" xmlns:wpg="http://schemas.microsoft.com/office/word/2010/wordprocessingGroup" xmlns:wpi="http://schemas.microsoft.com/office/word/2010/wordprocessingInk" xmlns:wne="http://schemas.microsoft.com/office/word/2006/wordml" xmlns:wps="http://schemas.microsoft.com/office/word/2010/wordprocessingShape" mc:Ignorable="w14 w15 w16se w16cid w16 w16cex w16sdtdh w16du wp14">
-  <w:p>
-    <w:pPr>
-      <w:pStyle w:val="Footer"/>
-    </w:pPr>
-  </w:p>
-</w:ftr>
-</file>
-
 <file path=word/footnotes.xml><?xml version="1.0" encoding="utf-8"?>
 <w:footnotes xmlns:wpc="http://schemas.microsoft.com/office/word/2010/wordprocessingCanvas" xmlns:cx="http://schemas.microsoft.com/office/drawing/2014/chartex" xmlns:cx1="http://schemas.microsoft.com/office/drawing/2015/9/8/chartex" xmlns:cx2="http://schemas.microsoft.com/office/drawing/2015/10/21/chartex" xmlns:cx3="http://schemas.microsoft.com/office/drawing/2016/5/9/chartex" xmlns:cx4="http://schemas.microsoft.com/office/drawing/2016/5/10/chartex" xmlns:cx5="http://schemas.microsoft.com/office/drawing/2016/5/11/chartex" xmlns:cx6="http://schemas.microsoft.com/office/drawing/2016/5/12/chartex" xmlns:cx7="http://schemas.microsoft.com/office/drawing/2016/5/13/chartex" xmlns:cx8="http://schemas.microsoft.com/office/drawing/2016/5/14/chartex" xmlns:mc="http://schemas.openxmlformats.org/markup-compatibility/2006" xmlns:aink="http://schemas.microsoft.com/office/drawing/2016/ink" xmlns:am3d="http://schemas.microsoft.com/office/drawing/2017/model3d" xmlns:o="urn:schemas-microsoft-com:office:office" xmlns:oel="http://schemas.microsoft.com/office/2019/extlst" xmlns:r="http://schemas.openxmlformats.org/officeDocument/2006/relationships" xmlns:m="http://schemas.openxmlformats.org/officeDocument/2006/math" xmlns:v="urn:schemas-microsoft-com:vml" xmlns:wp14="http://schemas.microsoft.com/office/word/2010/wordprocessingDrawing" xmlns:wp="http://schemas.openxmlformats.org/drawingml/2006/wordprocessingDrawing" xmlns:w10="urn:schemas-microsoft-com:office:word" xmlns:w="http://schemas.openxmlformats.org/wordprocessingml/2006/main" xmlns:w14="http://schemas.microsoft.com/office/word/2010/wordml" xmlns:w15="http://schemas.microsoft.com/office/word/2012/wordml" xmlns:w16cex="http://schemas.microsoft.com/office/word/2018/wordml/cex" xmlns:w16cid="http://schemas.microsoft.com/office/word/2016/wordml/cid" xmlns:w16="http://schemas.microsoft.com/office/word/2018/wordml" xmlns:w16du="http://schemas.microsoft.com/office/word/2023/wordml/word16du" xmlns:w16sdtdh="http://schemas.microsoft.com/office/word/2020/wordml/sdtdatahash" xmlns:w16se="http://schemas.microsoft.com/office/word/2015/wordml/symex" xmlns:wpg="http://schemas.microsoft.com/office/word/2010/wordprocessingGroup" xmlns:wpi="http://schemas.microsoft.com/office/word/2010/wordprocessingInk" xmlns:wne="http://schemas.microsoft.com/office/word/2006/wordml" xmlns:wps="http://schemas.microsoft.com/office/word/2010/wordprocessingShape" mc:Ignorable="w14 w15 w16se w16cid w16 w16cex w16sdtdh w16du wp14">
   <w:footnote w:type="separator" w:id="-1">
@@ -545,42 +621,12 @@
 </w:footnotes>
 </file>
 
-<file path=word/header1.xml><?xml version="1.0" encoding="utf-8"?>
-<w:hdr xmlns:wpc="http://schemas.microsoft.com/office/word/2010/wordprocessingCanvas" xmlns:cx="http://schemas.microsoft.com/office/drawing/2014/chartex" xmlns:cx1="http://schemas.microsoft.com/office/drawing/2015/9/8/chartex" xmlns:cx2="http://schemas.microsoft.com/office/drawing/2015/10/21/chartex" xmlns:cx3="http://schemas.microsoft.com/office/drawing/2016/5/9/chartex" xmlns:cx4="http://schemas.microsoft.com/office/drawing/2016/5/10/chartex" xmlns:cx5="http://schemas.microsoft.com/office/drawing/2016/5/11/chartex" xmlns:cx6="http://schemas.microsoft.com/office/drawing/2016/5/12/chartex" xmlns:cx7="http://schemas.microsoft.com/office/drawing/2016/5/13/chartex" xmlns:cx8="http://schemas.microsoft.com/office/drawing/2016/5/14/chartex" xmlns:mc="http://schemas.openxmlformats.org/markup-compatibility/2006" xmlns:aink="http://schemas.microsoft.com/office/drawing/2016/ink" xmlns:am3d="http://schemas.microsoft.com/office/drawing/2017/model3d" xmlns:o="urn:schemas-microsoft-com:office:office" xmlns:oel="http://schemas.microsoft.com/office/2019/extlst" xmlns:r="http://schemas.openxmlformats.org/officeDocument/2006/relationships" xmlns:m="http://schemas.openxmlformats.org/officeDocument/2006/math" xmlns:v="urn:schemas-microsoft-com:vml" xmlns:wp14="http://schemas.microsoft.com/office/word/2010/wordprocessingDrawing" xmlns:wp="http://schemas.openxmlformats.org/drawingml/2006/wordprocessingDrawing" xmlns:w10="urn:schemas-microsoft-com:office:word" xmlns:w="http://schemas.openxmlformats.org/wordprocessingml/2006/main" xmlns:w14="http://schemas.microsoft.com/office/word/2010/wordml" xmlns:w15="http://schemas.microsoft.com/office/word/2012/wordml" xmlns:w16cex="http://schemas.microsoft.com/office/word/2018/wordml/cex" xmlns:w16cid="http://schemas.microsoft.com/office/word/2016/wordml/cid" xmlns:w16="http://schemas.microsoft.com/office/word/2018/wordml" xmlns:w16du="http://schemas.microsoft.com/office/word/2023/wordml/word16du" xmlns:w16sdtdh="http://schemas.microsoft.com/office/word/2020/wordml/sdtdatahash" xmlns:w16se="http://schemas.microsoft.com/office/word/2015/wordml/symex" xmlns:wpg="http://schemas.microsoft.com/office/word/2010/wordprocessingGroup" xmlns:wpi="http://schemas.microsoft.com/office/word/2010/wordprocessingInk" xmlns:wne="http://schemas.microsoft.com/office/word/2006/wordml" xmlns:wps="http://schemas.microsoft.com/office/word/2010/wordprocessingShape" mc:Ignorable="w14 w15 w16se w16cid w16 w16cex w16sdtdh w16du wp14">
-  <w:p>
-    <w:pPr>
-      <w:pStyle w:val="Header"/>
-    </w:pPr>
-  </w:p>
-</w:hdr>
-</file>
-
-<file path=word/header2.xml><?xml version="1.0" encoding="utf-8"?>
-<w:hdr xmlns:wpc="http://schemas.microsoft.com/office/word/2010/wordprocessingCanvas" xmlns:cx="http://schemas.microsoft.com/office/drawing/2014/chartex" xmlns:cx1="http://schemas.microsoft.com/office/drawing/2015/9/8/chartex" xmlns:cx2="http://schemas.microsoft.com/office/drawing/2015/10/21/chartex" xmlns:cx3="http://schemas.microsoft.com/office/drawing/2016/5/9/chartex" xmlns:cx4="http://schemas.microsoft.com/office/drawing/2016/5/10/chartex" xmlns:cx5="http://schemas.microsoft.com/office/drawing/2016/5/11/chartex" xmlns:cx6="http://schemas.microsoft.com/office/drawing/2016/5/12/chartex" xmlns:cx7="http://schemas.microsoft.com/office/drawing/2016/5/13/chartex" xmlns:cx8="http://schemas.microsoft.com/office/drawing/2016/5/14/chartex" xmlns:mc="http://schemas.openxmlformats.org/markup-compatibility/2006" xmlns:aink="http://schemas.microsoft.com/office/drawing/2016/ink" xmlns:am3d="http://schemas.microsoft.com/office/drawing/2017/model3d" xmlns:o="urn:schemas-microsoft-com:office:office" xmlns:oel="http://schemas.microsoft.com/office/2019/extlst" xmlns:r="http://schemas.openxmlformats.org/officeDocument/2006/relationships" xmlns:m="http://schemas.openxmlformats.org/officeDocument/2006/math" xmlns:v="urn:schemas-microsoft-com:vml" xmlns:wp14="http://schemas.microsoft.com/office/word/2010/wordprocessingDrawing" xmlns:wp="http://schemas.openxmlformats.org/drawingml/2006/wordprocessingDrawing" xmlns:w10="urn:schemas-microsoft-com:office:word" xmlns:w="http://schemas.openxmlformats.org/wordprocessingml/2006/main" xmlns:w14="http://schemas.microsoft.com/office/word/2010/wordml" xmlns:w15="http://schemas.microsoft.com/office/word/2012/wordml" xmlns:w16cex="http://schemas.microsoft.com/office/word/2018/wordml/cex" xmlns:w16cid="http://schemas.microsoft.com/office/word/2016/wordml/cid" xmlns:w16="http://schemas.microsoft.com/office/word/2018/wordml" xmlns:w16du="http://schemas.microsoft.com/office/word/2023/wordml/word16du" xmlns:w16sdtdh="http://schemas.microsoft.com/office/word/2020/wordml/sdtdatahash" xmlns:w16se="http://schemas.microsoft.com/office/word/2015/wordml/symex" xmlns:wpg="http://schemas.microsoft.com/office/word/2010/wordprocessingGroup" xmlns:wpi="http://schemas.microsoft.com/office/word/2010/wordprocessingInk" xmlns:wne="http://schemas.microsoft.com/office/word/2006/wordml" xmlns:wps="http://schemas.microsoft.com/office/word/2010/wordprocessingShape" mc:Ignorable="w14 w15 w16se w16cid w16 w16cex w16sdtdh w16du wp14">
-  <w:p>
-    <w:pPr>
-      <w:pStyle w:val="Header"/>
-    </w:pPr>
-  </w:p>
-</w:hdr>
-</file>
-
-<file path=word/header3.xml><?xml version="1.0" encoding="utf-8"?>
-<w:hdr xmlns:wpc="http://schemas.microsoft.com/office/word/2010/wordprocessingCanvas" xmlns:cx="http://schemas.microsoft.com/office/drawing/2014/chartex" xmlns:cx1="http://schemas.microsoft.com/office/drawing/2015/9/8/chartex" xmlns:cx2="http://schemas.microsoft.com/office/drawing/2015/10/21/chartex" xmlns:cx3="http://schemas.microsoft.com/office/drawing/2016/5/9/chartex" xmlns:cx4="http://schemas.microsoft.com/office/drawing/2016/5/10/chartex" xmlns:cx5="http://schemas.microsoft.com/office/drawing/2016/5/11/chartex" xmlns:cx6="http://schemas.microsoft.com/office/drawing/2016/5/12/chartex" xmlns:cx7="http://schemas.microsoft.com/office/drawing/2016/5/13/chartex" xmlns:cx8="http://schemas.microsoft.com/office/drawing/2016/5/14/chartex" xmlns:mc="http://schemas.openxmlformats.org/markup-compatibility/2006" xmlns:aink="http://schemas.microsoft.com/office/drawing/2016/ink" xmlns:am3d="http://schemas.microsoft.com/office/drawing/2017/model3d" xmlns:o="urn:schemas-microsoft-com:office:office" xmlns:oel="http://schemas.microsoft.com/office/2019/extlst" xmlns:r="http://schemas.openxmlformats.org/officeDocument/2006/relationships" xmlns:m="http://schemas.openxmlformats.org/officeDocument/2006/math" xmlns:v="urn:schemas-microsoft-com:vml" xmlns:wp14="http://schemas.microsoft.com/office/word/2010/wordprocessingDrawing" xmlns:wp="http://schemas.openxmlformats.org/drawingml/2006/wordprocessingDrawing" xmlns:w10="urn:schemas-microsoft-com:office:word" xmlns:w="http://schemas.openxmlformats.org/wordprocessingml/2006/main" xmlns:w14="http://schemas.microsoft.com/office/word/2010/wordml" xmlns:w15="http://schemas.microsoft.com/office/word/2012/wordml" xmlns:w16cex="http://schemas.microsoft.com/office/word/2018/wordml/cex" xmlns:w16cid="http://schemas.microsoft.com/office/word/2016/wordml/cid" xmlns:w16="http://schemas.microsoft.com/office/word/2018/wordml" xmlns:w16du="http://schemas.microsoft.com/office/word/2023/wordml/word16du" xmlns:w16sdtdh="http://schemas.microsoft.com/office/word/2020/wordml/sdtdatahash" xmlns:w16se="http://schemas.microsoft.com/office/word/2015/wordml/symex" xmlns:wpg="http://schemas.microsoft.com/office/word/2010/wordprocessingGroup" xmlns:wpi="http://schemas.microsoft.com/office/word/2010/wordprocessingInk" xmlns:wne="http://schemas.microsoft.com/office/word/2006/wordml" xmlns:wps="http://schemas.microsoft.com/office/word/2010/wordprocessingShape" mc:Ignorable="w14 w15 w16se w16cid w16 w16cex w16sdtdh w16du wp14">
-  <w:p>
-    <w:pPr>
-      <w:pStyle w:val="Header"/>
-    </w:pPr>
-  </w:p>
-</w:hdr>
-</file>
-
 <file path=word/numbering.xml><?xml version="1.0" encoding="utf-8"?>
 <w:numbering xmlns:wpc="http://schemas.microsoft.com/office/word/2010/wordprocessingCanvas" xmlns:cx="http://schemas.microsoft.com/office/drawing/2014/chartex" xmlns:cx1="http://schemas.microsoft.com/office/drawing/2015/9/8/chartex" xmlns:cx2="http://schemas.microsoft.com/office/drawing/2015/10/21/chartex" xmlns:cx3="http://schemas.microsoft.com/office/drawing/2016/5/9/chartex" xmlns:cx4="http://schemas.microsoft.com/office/drawing/2016/5/10/chartex" xmlns:cx5="http://schemas.microsoft.com/office/drawing/2016/5/11/chartex" xmlns:cx6="http://schemas.microsoft.com/office/drawing/2016/5/12/chartex" xmlns:cx7="http://schemas.microsoft.com/office/drawing/2016/5/13/chartex" xmlns:cx8="http://schemas.microsoft.com/office/drawing/2016/5/14/chartex" xmlns:mc="http://schemas.openxmlformats.org/markup-compatibility/2006" xmlns:aink="http://schemas.microsoft.com/office/drawing/2016/ink" xmlns:am3d="http://schemas.microsoft.com/office/drawing/2017/model3d" xmlns:o="urn:schemas-microsoft-com:office:office" xmlns:oel="http://schemas.microsoft.com/office/2019/extlst" xmlns:r="http://schemas.openxmlformats.org/officeDocument/2006/relationships" xmlns:m="http://schemas.openxmlformats.org/officeDocument/2006/math" xmlns:v="urn:schemas-microsoft-com:vml" xmlns:wp14="http://schemas.microsoft.com/office/word/2010/wordprocessingDrawing" xmlns:wp="http://schemas.openxmlformats.org/drawingml/2006/wordprocessingDrawing" xmlns:w10="urn:schemas-microsoft-com:office:word" xmlns:w="http://schemas.openxmlformats.org/wordprocessingml/2006/main" xmlns:w14="http://schemas.microsoft.com/office/word/2010/wordml" xmlns:w15="http://schemas.microsoft.com/office/word/2012/wordml" xmlns:w16cex="http://schemas.microsoft.com/office/word/2018/wordml/cex" xmlns:w16cid="http://schemas.microsoft.com/office/word/2016/wordml/cid" xmlns:w16="http://schemas.microsoft.com/office/word/2018/wordml" xmlns:w16du="http://schemas.microsoft.com/office/word/2023/wordml/word16du" xmlns:w16sdtdh="http://schemas.microsoft.com/office/word/2020/wordml/sdtdatahash" xmlns:w16se="http://schemas.microsoft.com/office/word/2015/wordml/symex" xmlns:wpg="http://schemas.microsoft.com/office/word/2010/wordprocessingGroup" xmlns:wpi="http://schemas.microsoft.com/office/word/2010/wordprocessingInk" xmlns:wne="http://schemas.microsoft.com/office/word/2006/wordml" xmlns:wps="http://schemas.microsoft.com/office/word/2010/wordprocessingShape" mc:Ignorable="w14 w15 w16se w16cid w16 w16cex w16sdtdh w16du wp14">
   <w:abstractNum w:abstractNumId="0" w15:restartNumberingAfterBreak="0">
     <w:nsid w:val="00000001"/>
     <w:multiLevelType w:val="multilevel"/>
-    <w:tmpl w:val="0F4416A4"/>
+    <w:tmpl w:val="0B866130"/>
     <w:lvl w:ilvl="0">
       <w:start w:val="1"/>
       <w:numFmt w:val="bullet"/>
@@ -693,7 +739,7 @@
   <w:abstractNum w:abstractNumId="1" w15:restartNumberingAfterBreak="0">
     <w:nsid w:val="0000000A"/>
     <w:multiLevelType w:val="multilevel"/>
-    <w:tmpl w:val="37ECB19E"/>
+    <w:tmpl w:val="E5628F4E"/>
     <w:lvl w:ilvl="0">
       <w:start w:val="1"/>
       <w:numFmt w:val="decimal"/>
@@ -777,9 +823,9 @@
     </w:lvl>
   </w:abstractNum>
   <w:abstractNum w:abstractNumId="2" w15:restartNumberingAfterBreak="0">
-    <w:nsid w:val="5CF02711"/>
+    <w:nsid w:val="07FD2D33"/>
     <w:multiLevelType w:val="multilevel"/>
-    <w:tmpl w:val="1812AA3E"/>
+    <w:tmpl w:val="4002D806"/>
     <w:lvl w:ilvl="0">
       <w:start w:val="1"/>
       <w:numFmt w:val="decimal"/>
@@ -862,13 +908,13 @@
       </w:pPr>
     </w:lvl>
   </w:abstractNum>
-  <w:num w:numId="1" w16cid:durableId="1923483894">
+  <w:num w:numId="1" w16cid:durableId="1644311838">
     <w:abstractNumId w:val="2"/>
   </w:num>
-  <w:num w:numId="2" w16cid:durableId="499581694">
+  <w:num w:numId="2" w16cid:durableId="510067917">
     <w:abstractNumId w:val="0"/>
   </w:num>
-  <w:num w:numId="3" w16cid:durableId="1794446830">
+  <w:num w:numId="3" w16cid:durableId="1569683169">
     <w:abstractNumId w:val="1"/>
   </w:num>
 </w:numbering>

</xml_diff>